<commit_message>
Data And Time Module
</commit_message>
<xml_diff>
--- a/lateral Thinking.docx
+++ b/lateral Thinking.docx
@@ -175,11 +175,25 @@
       </w:r>
     </w:p>
     <w:p>
-      <w:r>
+      <w:pPr>
+        <w:rPr>
+          <w:b/>
+          <w:bCs/>
+        </w:rPr>
+      </w:pPr>
+      <w:r>
+        <w:rPr>
+          <w:b/>
+          <w:bCs/>
+        </w:rPr>
         <w:lastRenderedPageBreak/>
         <w:t>Que:0</w:t>
       </w:r>
       <w:r>
+        <w:rPr>
+          <w:b/>
+          <w:bCs/>
+        </w:rPr>
         <w:t>3</w:t>
       </w:r>
     </w:p>

</xml_diff>